<commit_message>
add functional requirements tables
</commit_message>
<xml_diff>
--- a/perteo.docx
+++ b/perteo.docx
@@ -12865,6 +12865,355 @@
         </w:rPr>
       </w:pPr>
     </w:p>
+    <w:tbl>
+      <w:tblPr>
+        <w:tblStyle w:val="TableGrid1"/>
+        <w:tblW w:w="8505" w:type="dxa"/>
+        <w:jc w:val="center"/>
+        <w:tblLook w:val="04A0" w:firstRow="1" w:lastRow="0" w:firstColumn="1" w:lastColumn="0" w:noHBand="0" w:noVBand="1"/>
+      </w:tblPr>
+      <w:tblGrid>
+        <w:gridCol w:w="2330"/>
+        <w:gridCol w:w="6175"/>
+      </w:tblGrid>
+      <w:tr>
+        <w:trPr>
+          <w:jc w:val="center"/>
+        </w:trPr>
+        <w:tc>
+          <w:tcPr>
+            <w:tcW w:w="2330" w:type="dxa"/>
+            <w:tcMar>
+              <w:top w:w="28" w:type="dxa"/>
+              <w:left w:w="57" w:type="dxa"/>
+              <w:bottom w:w="28" w:type="dxa"/>
+              <w:right w:w="57" w:type="dxa"/>
+            </w:tcMar>
+            <w:vAlign w:val="center"/>
+          </w:tcPr>
+          <w:p>
+            <w:pPr>
+              <w:jc w:val="center"/>
+              <w:rPr>
+                <w:b/>
+                <w:bCs/>
+              </w:rPr>
+            </w:pPr>
+            <w:r>
+              <w:rPr>
+                <w:b/>
+                <w:bCs/>
+              </w:rPr>
+              <w:t>I</w:t>
+            </w:r>
+            <w:r>
+              <w:rPr>
+                <w:b/>
+                <w:bCs/>
+              </w:rPr>
+              <w:t>D</w:t>
+            </w:r>
+          </w:p>
+        </w:tc>
+        <w:tc>
+          <w:tcPr>
+            <w:tcW w:w="6175" w:type="dxa"/>
+            <w:tcMar>
+              <w:top w:w="28" w:type="dxa"/>
+              <w:left w:w="57" w:type="dxa"/>
+              <w:bottom w:w="28" w:type="dxa"/>
+              <w:right w:w="57" w:type="dxa"/>
+            </w:tcMar>
+          </w:tcPr>
+          <w:p>
+            <w:pPr>
+              <w:rPr>
+                <w:lang w:val="en-GB"/>
+              </w:rPr>
+            </w:pPr>
+            <w:proofErr w:type="spellStart"/>
+            <w:r>
+              <w:t>Opportunities</w:t>
+            </w:r>
+            <w:proofErr w:type="spellEnd"/>
+            <w:r>
+              <w:t>-Information-Students</w:t>
+            </w:r>
+          </w:p>
+        </w:tc>
+      </w:tr>
+      <w:tr>
+        <w:trPr>
+          <w:jc w:val="center"/>
+        </w:trPr>
+        <w:tc>
+          <w:tcPr>
+            <w:tcW w:w="2330" w:type="dxa"/>
+            <w:tcMar>
+              <w:top w:w="28" w:type="dxa"/>
+              <w:left w:w="57" w:type="dxa"/>
+              <w:bottom w:w="28" w:type="dxa"/>
+              <w:right w:w="57" w:type="dxa"/>
+            </w:tcMar>
+            <w:vAlign w:val="center"/>
+          </w:tcPr>
+          <w:p>
+            <w:pPr>
+              <w:jc w:val="center"/>
+              <w:rPr>
+                <w:b/>
+                <w:bCs/>
+              </w:rPr>
+            </w:pPr>
+            <w:proofErr w:type="spellStart"/>
+            <w:r>
+              <w:rPr>
+                <w:b/>
+                <w:bCs/>
+              </w:rPr>
+              <w:t>Type</w:t>
+            </w:r>
+            <w:proofErr w:type="spellEnd"/>
+          </w:p>
+        </w:tc>
+        <w:tc>
+          <w:tcPr>
+            <w:tcW w:w="6175" w:type="dxa"/>
+            <w:tcMar>
+              <w:top w:w="28" w:type="dxa"/>
+              <w:left w:w="57" w:type="dxa"/>
+              <w:bottom w:w="28" w:type="dxa"/>
+              <w:right w:w="57" w:type="dxa"/>
+            </w:tcMar>
+          </w:tcPr>
+          <w:p>
+            <w:pPr>
+              <w:rPr>
+                <w:lang w:val="en-GB"/>
+              </w:rPr>
+            </w:pPr>
+            <w:proofErr w:type="spellStart"/>
+            <w:r>
+              <w:t>Functional</w:t>
+            </w:r>
+            <w:proofErr w:type="spellEnd"/>
+            <w:r>
+              <w:t xml:space="preserve"> </w:t>
+            </w:r>
+            <w:proofErr w:type="spellStart"/>
+            <w:r>
+              <w:t>Requirements</w:t>
+            </w:r>
+            <w:proofErr w:type="spellEnd"/>
+          </w:p>
+        </w:tc>
+      </w:tr>
+      <w:tr>
+        <w:trPr>
+          <w:jc w:val="center"/>
+        </w:trPr>
+        <w:tc>
+          <w:tcPr>
+            <w:tcW w:w="2330" w:type="dxa"/>
+            <w:tcMar>
+              <w:top w:w="28" w:type="dxa"/>
+              <w:left w:w="57" w:type="dxa"/>
+              <w:bottom w:w="28" w:type="dxa"/>
+              <w:right w:w="57" w:type="dxa"/>
+            </w:tcMar>
+            <w:vAlign w:val="center"/>
+          </w:tcPr>
+          <w:p>
+            <w:pPr>
+              <w:jc w:val="center"/>
+              <w:rPr>
+                <w:b/>
+                <w:bCs/>
+              </w:rPr>
+            </w:pPr>
+            <w:proofErr w:type="spellStart"/>
+            <w:r>
+              <w:rPr>
+                <w:b/>
+                <w:bCs/>
+              </w:rPr>
+              <w:t>Description</w:t>
+            </w:r>
+            <w:proofErr w:type="spellEnd"/>
+          </w:p>
+        </w:tc>
+        <w:tc>
+          <w:tcPr>
+            <w:tcW w:w="6175" w:type="dxa"/>
+            <w:tcMar>
+              <w:top w:w="28" w:type="dxa"/>
+              <w:left w:w="57" w:type="dxa"/>
+              <w:bottom w:w="28" w:type="dxa"/>
+              <w:right w:w="57" w:type="dxa"/>
+            </w:tcMar>
+          </w:tcPr>
+          <w:p>
+            <w:pPr>
+              <w:rPr>
+                <w:lang w:val="en-US"/>
+              </w:rPr>
+            </w:pPr>
+            <w:r>
+              <w:rPr>
+                <w:lang w:val="en-US"/>
+              </w:rPr>
+              <w:t xml:space="preserve">Students </w:t>
+            </w:r>
+            <w:r>
+              <w:rPr>
+                <w:lang w:val="en-US"/>
+              </w:rPr>
+              <w:t xml:space="preserve">must be able to see </w:t>
+            </w:r>
+            <w:proofErr w:type="spellStart"/>
+            <w:proofErr w:type="gramStart"/>
+            <w:r>
+              <w:rPr>
+                <w:lang w:val="en-US"/>
+              </w:rPr>
+              <w:t>informations</w:t>
+            </w:r>
+            <w:proofErr w:type="spellEnd"/>
+            <w:proofErr w:type="gramEnd"/>
+            <w:r>
+              <w:rPr>
+                <w:lang w:val="en-US"/>
+              </w:rPr>
+              <w:t xml:space="preserve"> of the different opportunities. </w:t>
+            </w:r>
+          </w:p>
+        </w:tc>
+      </w:tr>
+      <w:tr>
+        <w:trPr>
+          <w:jc w:val="center"/>
+        </w:trPr>
+        <w:tc>
+          <w:tcPr>
+            <w:tcW w:w="2330" w:type="dxa"/>
+            <w:tcMar>
+              <w:top w:w="28" w:type="dxa"/>
+              <w:left w:w="57" w:type="dxa"/>
+              <w:bottom w:w="28" w:type="dxa"/>
+              <w:right w:w="57" w:type="dxa"/>
+            </w:tcMar>
+            <w:vAlign w:val="center"/>
+          </w:tcPr>
+          <w:p>
+            <w:pPr>
+              <w:jc w:val="center"/>
+              <w:rPr>
+                <w:b/>
+                <w:bCs/>
+              </w:rPr>
+            </w:pPr>
+            <w:proofErr w:type="spellStart"/>
+            <w:r>
+              <w:rPr>
+                <w:b/>
+                <w:bCs/>
+              </w:rPr>
+              <w:t>Priority</w:t>
+            </w:r>
+            <w:proofErr w:type="spellEnd"/>
+          </w:p>
+        </w:tc>
+        <w:tc>
+          <w:tcPr>
+            <w:tcW w:w="6175" w:type="dxa"/>
+            <w:tcMar>
+              <w:top w:w="28" w:type="dxa"/>
+              <w:left w:w="57" w:type="dxa"/>
+              <w:bottom w:w="28" w:type="dxa"/>
+              <w:right w:w="57" w:type="dxa"/>
+            </w:tcMar>
+          </w:tcPr>
+          <w:p>
+            <w:pPr>
+              <w:rPr>
+                <w:lang w:val="en-GB"/>
+              </w:rPr>
+            </w:pPr>
+            <w:r>
+              <w:t>High</w:t>
+            </w:r>
+          </w:p>
+        </w:tc>
+      </w:tr>
+      <w:tr>
+        <w:trPr>
+          <w:trHeight w:val="30"/>
+          <w:jc w:val="center"/>
+        </w:trPr>
+        <w:tc>
+          <w:tcPr>
+            <w:tcW w:w="2330" w:type="dxa"/>
+            <w:tcMar>
+              <w:top w:w="28" w:type="dxa"/>
+              <w:left w:w="57" w:type="dxa"/>
+              <w:bottom w:w="28" w:type="dxa"/>
+              <w:right w:w="57" w:type="dxa"/>
+            </w:tcMar>
+            <w:vAlign w:val="center"/>
+          </w:tcPr>
+          <w:p>
+            <w:pPr>
+              <w:jc w:val="center"/>
+              <w:rPr>
+                <w:b/>
+                <w:bCs/>
+              </w:rPr>
+            </w:pPr>
+            <w:r>
+              <w:rPr>
+                <w:b/>
+                <w:bCs/>
+              </w:rPr>
+              <w:t xml:space="preserve">To </w:t>
+            </w:r>
+            <w:proofErr w:type="spellStart"/>
+            <w:r>
+              <w:rPr>
+                <w:b/>
+                <w:bCs/>
+              </w:rPr>
+              <w:t>Verify</w:t>
+            </w:r>
+            <w:proofErr w:type="spellEnd"/>
+          </w:p>
+        </w:tc>
+        <w:tc>
+          <w:tcPr>
+            <w:tcW w:w="6175" w:type="dxa"/>
+            <w:tcMar>
+              <w:top w:w="28" w:type="dxa"/>
+              <w:left w:w="57" w:type="dxa"/>
+              <w:bottom w:w="28" w:type="dxa"/>
+              <w:right w:w="57" w:type="dxa"/>
+            </w:tcMar>
+            <w:vAlign w:val="center"/>
+          </w:tcPr>
+          <w:p>
+            <w:pPr>
+              <w:rPr>
+                <w:lang w:val="en-GB"/>
+              </w:rPr>
+            </w:pPr>
+            <w:r>
+              <w:rPr>
+                <w:lang w:val="en-GB"/>
+              </w:rPr>
+              <w:t>No</w:t>
+            </w:r>
+          </w:p>
+        </w:tc>
+      </w:tr>
+    </w:tbl>
     <w:p>
       <w:pPr>
         <w:jc w:val="both"/>
@@ -12941,13 +13290,16 @@
                 <w:lang w:val="en-GB"/>
               </w:rPr>
             </w:pPr>
+            <w:r>
+              <w:t>Societies-</w:t>
+            </w:r>
             <w:proofErr w:type="spellStart"/>
             <w:r>
-              <w:t>Opportunities</w:t>
+              <w:t>Informations</w:t>
             </w:r>
             <w:proofErr w:type="spellEnd"/>
             <w:r>
-              <w:t>-Information-Students</w:t>
+              <w:t>-Students</w:t>
             </w:r>
           </w:p>
         </w:tc>
@@ -13078,23 +13430,7 @@
               <w:rPr>
                 <w:lang w:val="en-US"/>
               </w:rPr>
-              <w:t xml:space="preserve">must be able to see </w:t>
-            </w:r>
-            <w:proofErr w:type="spellStart"/>
-            <w:proofErr w:type="gramStart"/>
-            <w:r>
-              <w:rPr>
-                <w:lang w:val="en-US"/>
-              </w:rPr>
-              <w:t>informations</w:t>
-            </w:r>
-            <w:proofErr w:type="spellEnd"/>
-            <w:proofErr w:type="gramEnd"/>
-            <w:r>
-              <w:rPr>
-                <w:lang w:val="en-US"/>
-              </w:rPr>
-              <w:t xml:space="preserve"> of the different opportunities. </w:t>
+              <w:t>must be able to see society information to evaluate the proposal.</w:t>
             </w:r>
           </w:p>
         </w:tc>
@@ -13150,7 +13486,10 @@
               </w:rPr>
             </w:pPr>
             <w:r>
-              <w:t>High</w:t>
+              <w:rPr>
+                <w:lang w:val="en-GB"/>
+              </w:rPr>
+              <w:t>Medium</w:t>
             </w:r>
           </w:p>
         </w:tc>
@@ -13300,12 +13639,17 @@
                 <w:lang w:val="en-GB"/>
               </w:rPr>
             </w:pPr>
-            <w:r>
-              <w:t>Societies-</w:t>
-            </w:r>
             <w:proofErr w:type="spellStart"/>
             <w:r>
-              <w:t>Informations</w:t>
+              <w:t>Search</w:t>
+            </w:r>
+            <w:proofErr w:type="spellEnd"/>
+            <w:r>
+              <w:t>-</w:t>
+            </w:r>
+            <w:proofErr w:type="spellStart"/>
+            <w:r>
+              <w:t>Opportunities</w:t>
             </w:r>
             <w:proofErr w:type="spellEnd"/>
             <w:r>
@@ -13440,7 +13784,7 @@
               <w:rPr>
                 <w:lang w:val="en-US"/>
               </w:rPr>
-              <w:t>must be able to see society information to evaluate the proposal.</w:t>
+              <w:t>must be able to search opportunities from different society in the application</w:t>
             </w:r>
           </w:p>
         </w:tc>
@@ -13496,10 +13840,7 @@
               </w:rPr>
             </w:pPr>
             <w:r>
-              <w:rPr>
-                <w:lang w:val="en-GB"/>
-              </w:rPr>
-              <w:t>Medium</w:t>
+              <w:t>High</w:t>
             </w:r>
           </w:p>
         </w:tc>
@@ -13651,7 +13992,15 @@
             </w:pPr>
             <w:proofErr w:type="spellStart"/>
             <w:r>
-              <w:t>Search</w:t>
+              <w:t>See</w:t>
+            </w:r>
+            <w:proofErr w:type="spellEnd"/>
+            <w:r>
+              <w:t>-</w:t>
+            </w:r>
+            <w:proofErr w:type="spellStart"/>
+            <w:r>
+              <w:t>All</w:t>
             </w:r>
             <w:proofErr w:type="spellEnd"/>
             <w:r>
@@ -13788,13 +14137,13 @@
               <w:rPr>
                 <w:lang w:val="en-US"/>
               </w:rPr>
-              <w:t xml:space="preserve">Students </w:t>
+              <w:t>Students m</w:t>
             </w:r>
             <w:r>
               <w:rPr>
                 <w:lang w:val="en-US"/>
               </w:rPr>
-              <w:t>must be able to search opportunities from different society in the application</w:t>
+              <w:t>ust be able to see all the opportunities to which they have applied</w:t>
             </w:r>
           </w:p>
         </w:tc>
@@ -13918,12 +14267,52 @@
               <w:rPr>
                 <w:lang w:val="en-GB"/>
               </w:rPr>
-              <w:t>No</w:t>
+              <w:t>Yes</w:t>
             </w:r>
           </w:p>
         </w:tc>
       </w:tr>
     </w:tbl>
+    <w:p>
+      <w:pPr>
+        <w:jc w:val="both"/>
+        <w:rPr>
+          <w:sz w:val="24"/>
+          <w:szCs w:val="24"/>
+          <w:lang w:val="en-US"/>
+        </w:rPr>
+      </w:pPr>
+    </w:p>
+    <w:p>
+      <w:pPr>
+        <w:jc w:val="both"/>
+        <w:rPr>
+          <w:sz w:val="24"/>
+          <w:szCs w:val="24"/>
+          <w:lang w:val="en-US"/>
+        </w:rPr>
+      </w:pPr>
+    </w:p>
+    <w:p>
+      <w:pPr>
+        <w:jc w:val="both"/>
+        <w:rPr>
+          <w:sz w:val="24"/>
+          <w:szCs w:val="24"/>
+          <w:lang w:val="en-US"/>
+        </w:rPr>
+      </w:pPr>
+    </w:p>
+    <w:p>
+      <w:pPr>
+        <w:jc w:val="both"/>
+        <w:rPr>
+          <w:sz w:val="24"/>
+          <w:szCs w:val="24"/>
+          <w:lang w:val="en-US"/>
+        </w:rPr>
+      </w:pPr>
+    </w:p>
     <w:p>
       <w:pPr>
         <w:jc w:val="both"/>
@@ -13973,6 +14362,7 @@
                 <w:b/>
                 <w:bCs/>
               </w:rPr>
+              <w:lastRenderedPageBreak/>
               <w:t>I</w:t>
             </w:r>
             <w:r>
@@ -14002,23 +14392,15 @@
             </w:pPr>
             <w:proofErr w:type="spellStart"/>
             <w:r>
-              <w:t>See</w:t>
+              <w:t>Apply</w:t>
             </w:r>
             <w:proofErr w:type="spellEnd"/>
             <w:r>
-              <w:t>-</w:t>
+              <w:t>-For-</w:t>
             </w:r>
             <w:proofErr w:type="spellStart"/>
             <w:r>
-              <w:t>All</w:t>
-            </w:r>
-            <w:proofErr w:type="spellEnd"/>
-            <w:r>
-              <w:t>-</w:t>
-            </w:r>
-            <w:proofErr w:type="spellStart"/>
-            <w:r>
-              <w:t>Opportunities</w:t>
+              <w:t>Opportunity</w:t>
             </w:r>
             <w:proofErr w:type="spellEnd"/>
             <w:r>
@@ -14147,13 +14529,13 @@
               <w:rPr>
                 <w:lang w:val="en-US"/>
               </w:rPr>
-              <w:t>Students m</w:t>
+              <w:t xml:space="preserve">Students </w:t>
             </w:r>
             <w:r>
               <w:rPr>
                 <w:lang w:val="en-US"/>
               </w:rPr>
-              <w:t>ust be able to see all the opportunities to which they have applied</w:t>
+              <w:t>must be able to send their curriculums and a presentation letter (if they want) to society to apply for an opportunity</w:t>
             </w:r>
           </w:p>
         </w:tc>
@@ -14359,17 +14741,12 @@
                 <w:lang w:val="en-GB"/>
               </w:rPr>
             </w:pPr>
+            <w:r>
+              <w:t>Delete-</w:t>
+            </w:r>
             <w:proofErr w:type="spellStart"/>
             <w:r>
-              <w:t>Apply</w:t>
-            </w:r>
-            <w:proofErr w:type="spellEnd"/>
-            <w:r>
-              <w:t>-For-</w:t>
-            </w:r>
-            <w:proofErr w:type="spellStart"/>
-            <w:r>
-              <w:t>Opportunity</w:t>
+              <w:t>Profile</w:t>
             </w:r>
             <w:proofErr w:type="spellEnd"/>
             <w:r>
@@ -14498,13 +14875,7 @@
               <w:rPr>
                 <w:lang w:val="en-US"/>
               </w:rPr>
-              <w:t xml:space="preserve">Students </w:t>
-            </w:r>
-            <w:r>
-              <w:rPr>
-                <w:lang w:val="en-US"/>
-              </w:rPr>
-              <w:t>must be able to send their curriculums and a presentation letter (if they want) to society to apply for an opportunity</w:t>
+              <w:t xml:space="preserve">Students must be able to delete their profile </w:t>
             </w:r>
           </w:p>
         </w:tc>
@@ -14538,7 +14909,6 @@
                 <w:b/>
                 <w:bCs/>
               </w:rPr>
-              <w:lastRenderedPageBreak/>
               <w:t>Priority</w:t>
             </w:r>
             <w:proofErr w:type="spellEnd"/>
@@ -14651,19 +15021,38 @@
         <w:rPr>
           <w:sz w:val="24"/>
           <w:szCs w:val="24"/>
-          <w:lang w:val="en-US"/>
-        </w:rPr>
-      </w:pPr>
-    </w:p>
-    <w:p>
-      <w:pPr>
-        <w:jc w:val="both"/>
-        <w:rPr>
-          <w:sz w:val="24"/>
-          <w:szCs w:val="24"/>
-          <w:lang w:val="en-US"/>
-        </w:rPr>
-      </w:pPr>
+        </w:rPr>
+      </w:pPr>
+      <w:r>
+        <w:rPr>
+          <w:sz w:val="24"/>
+          <w:szCs w:val="24"/>
+        </w:rPr>
+        <w:t xml:space="preserve">Requisiti funzionali dei </w:t>
+      </w:r>
+      <w:proofErr w:type="spellStart"/>
+      <w:r>
+        <w:rPr>
+          <w:sz w:val="24"/>
+          <w:szCs w:val="24"/>
+        </w:rPr>
+        <w:t>recruiter</w:t>
+      </w:r>
+      <w:proofErr w:type="spellEnd"/>
+      <w:r>
+        <w:rPr>
+          <w:sz w:val="24"/>
+          <w:szCs w:val="24"/>
+        </w:rPr>
+        <w:t xml:space="preserve">, ovvero per </w:t>
+      </w:r>
+      <w:r>
+        <w:rPr>
+          <w:sz w:val="24"/>
+          <w:szCs w:val="24"/>
+        </w:rPr>
+        <w:t>HR delle aziende e professori universitari:</w:t>
+      </w:r>
     </w:p>
     <w:tbl>
       <w:tblPr>
@@ -14732,7 +15121,7 @@
               </w:rPr>
             </w:pPr>
             <w:r>
-              <w:t>Delete-</w:t>
+              <w:t>Update-</w:t>
             </w:r>
             <w:proofErr w:type="spellStart"/>
             <w:r>
@@ -14740,72 +15129,11 @@
             </w:r>
             <w:proofErr w:type="spellEnd"/>
             <w:r>
-              <w:t>-Students</w:t>
-            </w:r>
-          </w:p>
-        </w:tc>
-      </w:tr>
-      <w:tr>
-        <w:trPr>
-          <w:jc w:val="center"/>
-        </w:trPr>
-        <w:tc>
-          <w:tcPr>
-            <w:tcW w:w="2330" w:type="dxa"/>
-            <w:tcMar>
-              <w:top w:w="28" w:type="dxa"/>
-              <w:left w:w="57" w:type="dxa"/>
-              <w:bottom w:w="28" w:type="dxa"/>
-              <w:right w:w="57" w:type="dxa"/>
-            </w:tcMar>
-            <w:vAlign w:val="center"/>
-          </w:tcPr>
-          <w:p>
-            <w:pPr>
-              <w:jc w:val="center"/>
-              <w:rPr>
-                <w:b/>
-                <w:bCs/>
-              </w:rPr>
-            </w:pPr>
+              <w:t>-</w:t>
+            </w:r>
             <w:proofErr w:type="spellStart"/>
             <w:r>
-              <w:rPr>
-                <w:b/>
-                <w:bCs/>
-              </w:rPr>
-              <w:t>Type</w:t>
-            </w:r>
-            <w:proofErr w:type="spellEnd"/>
-          </w:p>
-        </w:tc>
-        <w:tc>
-          <w:tcPr>
-            <w:tcW w:w="6175" w:type="dxa"/>
-            <w:tcMar>
-              <w:top w:w="28" w:type="dxa"/>
-              <w:left w:w="57" w:type="dxa"/>
-              <w:bottom w:w="28" w:type="dxa"/>
-              <w:right w:w="57" w:type="dxa"/>
-            </w:tcMar>
-          </w:tcPr>
-          <w:p>
-            <w:pPr>
-              <w:rPr>
-                <w:lang w:val="en-GB"/>
-              </w:rPr>
-            </w:pPr>
-            <w:proofErr w:type="spellStart"/>
-            <w:r>
-              <w:t>Functional</w:t>
-            </w:r>
-            <w:proofErr w:type="spellEnd"/>
-            <w:r>
-              <w:t xml:space="preserve"> </w:t>
-            </w:r>
-            <w:proofErr w:type="spellStart"/>
-            <w:r>
-              <w:t>Requirements</w:t>
+              <w:t>Recruiter</w:t>
             </w:r>
             <w:proofErr w:type="spellEnd"/>
           </w:p>
@@ -14840,7 +15168,7 @@
                 <w:b/>
                 <w:bCs/>
               </w:rPr>
-              <w:t>Description</w:t>
+              <w:t>Type</w:t>
             </w:r>
             <w:proofErr w:type="spellEnd"/>
           </w:p>
@@ -14858,15 +15186,22 @@
           <w:p>
             <w:pPr>
               <w:rPr>
-                <w:lang w:val="en-US"/>
+                <w:lang w:val="en-GB"/>
               </w:rPr>
             </w:pPr>
-            <w:r>
-              <w:rPr>
-                <w:lang w:val="en-US"/>
-              </w:rPr>
-              <w:t xml:space="preserve">Students must be able to delete their profile </w:t>
-            </w:r>
+            <w:proofErr w:type="spellStart"/>
+            <w:r>
+              <w:t>Functional</w:t>
+            </w:r>
+            <w:proofErr w:type="spellEnd"/>
+            <w:r>
+              <w:t xml:space="preserve"> </w:t>
+            </w:r>
+            <w:proofErr w:type="spellStart"/>
+            <w:r>
+              <w:t>Requirements</w:t>
+            </w:r>
+            <w:proofErr w:type="spellEnd"/>
           </w:p>
         </w:tc>
       </w:tr>
@@ -14899,7 +15234,7 @@
                 <w:b/>
                 <w:bCs/>
               </w:rPr>
-              <w:t>Priority</w:t>
+              <w:t>Description</w:t>
             </w:r>
             <w:proofErr w:type="spellEnd"/>
           </w:p>
@@ -14917,11 +15252,97 @@
           <w:p>
             <w:pPr>
               <w:rPr>
+                <w:lang w:val="en-US"/>
+              </w:rPr>
+            </w:pPr>
+            <w:r>
+              <w:rPr>
+                <w:lang w:val="en-US"/>
+              </w:rPr>
+              <w:t>Recruiters</w:t>
+            </w:r>
+            <w:r>
+              <w:rPr>
+                <w:lang w:val="en-US"/>
+              </w:rPr>
+              <w:t xml:space="preserve"> </w:t>
+            </w:r>
+            <w:r>
+              <w:rPr>
+                <w:lang w:val="en-US"/>
+              </w:rPr>
+              <w:t xml:space="preserve">must be able to </w:t>
+            </w:r>
+            <w:r>
+              <w:rPr>
+                <w:lang w:val="en-US"/>
+              </w:rPr>
+              <w:t>update your profile w</w:t>
+            </w:r>
+            <w:r>
+              <w:rPr>
+                <w:lang w:val="en-US"/>
+              </w:rPr>
+              <w:t xml:space="preserve">hen they want. </w:t>
+            </w:r>
+          </w:p>
+        </w:tc>
+      </w:tr>
+      <w:tr>
+        <w:trPr>
+          <w:jc w:val="center"/>
+        </w:trPr>
+        <w:tc>
+          <w:tcPr>
+            <w:tcW w:w="2330" w:type="dxa"/>
+            <w:tcMar>
+              <w:top w:w="28" w:type="dxa"/>
+              <w:left w:w="57" w:type="dxa"/>
+              <w:bottom w:w="28" w:type="dxa"/>
+              <w:right w:w="57" w:type="dxa"/>
+            </w:tcMar>
+            <w:vAlign w:val="center"/>
+          </w:tcPr>
+          <w:p>
+            <w:pPr>
+              <w:jc w:val="center"/>
+              <w:rPr>
+                <w:b/>
+                <w:bCs/>
+              </w:rPr>
+            </w:pPr>
+            <w:proofErr w:type="spellStart"/>
+            <w:r>
+              <w:rPr>
+                <w:b/>
+                <w:bCs/>
+              </w:rPr>
+              <w:t>Priority</w:t>
+            </w:r>
+            <w:proofErr w:type="spellEnd"/>
+          </w:p>
+        </w:tc>
+        <w:tc>
+          <w:tcPr>
+            <w:tcW w:w="6175" w:type="dxa"/>
+            <w:tcMar>
+              <w:top w:w="28" w:type="dxa"/>
+              <w:left w:w="57" w:type="dxa"/>
+              <w:bottom w:w="28" w:type="dxa"/>
+              <w:right w:w="57" w:type="dxa"/>
+            </w:tcMar>
+          </w:tcPr>
+          <w:p>
+            <w:pPr>
+              <w:rPr>
                 <w:lang w:val="en-GB"/>
               </w:rPr>
             </w:pPr>
             <w:r>
-              <w:t>High</w:t>
+              <w:rPr>
+                <w:lang w:val="en-GB"/>
+              </w:rPr>
+              <w:t>Medium</w:t>
             </w:r>
           </w:p>
         </w:tc>
@@ -15001,48 +15422,8 @@
         <w:rPr>
           <w:sz w:val="24"/>
           <w:szCs w:val="24"/>
-          <w:lang w:val="en-US"/>
-        </w:rPr>
-      </w:pPr>
-    </w:p>
-    <w:p>
-      <w:pPr>
-        <w:jc w:val="both"/>
-        <w:rPr>
-          <w:sz w:val="24"/>
-          <w:szCs w:val="24"/>
-        </w:rPr>
-      </w:pPr>
-      <w:r>
-        <w:rPr>
-          <w:sz w:val="24"/>
-          <w:szCs w:val="24"/>
-        </w:rPr>
-        <w:t xml:space="preserve">Requisiti funzionali dei </w:t>
-      </w:r>
-      <w:proofErr w:type="spellStart"/>
-      <w:r>
-        <w:rPr>
-          <w:sz w:val="24"/>
-          <w:szCs w:val="24"/>
-        </w:rPr>
-        <w:t>recruiter</w:t>
-      </w:r>
-      <w:proofErr w:type="spellEnd"/>
-      <w:r>
-        <w:rPr>
-          <w:sz w:val="24"/>
-          <w:szCs w:val="24"/>
-        </w:rPr>
-        <w:t xml:space="preserve">, ovvero per </w:t>
-      </w:r>
-      <w:r>
-        <w:rPr>
-          <w:sz w:val="24"/>
-          <w:szCs w:val="24"/>
-        </w:rPr>
-        <w:t>HR delle aziende e professori universitari:</w:t>
-      </w:r>
+        </w:rPr>
+      </w:pPr>
     </w:p>
     <w:tbl>
       <w:tblPr>
@@ -15111,11 +15492,11 @@
               </w:rPr>
             </w:pPr>
             <w:r>
-              <w:t>Update-</w:t>
+              <w:t>Create-</w:t>
             </w:r>
             <w:proofErr w:type="spellStart"/>
             <w:r>
-              <w:t>Profile</w:t>
+              <w:t>Proposals</w:t>
             </w:r>
             <w:proofErr w:type="spellEnd"/>
             <w:r>
@@ -15261,19 +15642,7 @@
               <w:rPr>
                 <w:lang w:val="en-US"/>
               </w:rPr>
-              <w:t xml:space="preserve">must be able to </w:t>
-            </w:r>
-            <w:r>
-              <w:rPr>
-                <w:lang w:val="en-US"/>
-              </w:rPr>
-              <w:t>update your profile w</w:t>
-            </w:r>
-            <w:r>
-              <w:rPr>
-                <w:lang w:val="en-US"/>
-              </w:rPr>
-              <w:t xml:space="preserve">hen they want. </w:t>
+              <w:t>must be able to create a proposal of stage</w:t>
             </w:r>
           </w:p>
         </w:tc>
@@ -15329,10 +15698,7 @@
               </w:rPr>
             </w:pPr>
             <w:r>
-              <w:rPr>
-                <w:lang w:val="en-GB"/>
-              </w:rPr>
-              <w:t>Medium</w:t>
+              <w:t>High</w:t>
             </w:r>
           </w:p>
         </w:tc>
@@ -15481,20 +15847,9 @@
                 <w:lang w:val="en-GB"/>
               </w:rPr>
             </w:pPr>
-            <w:r>
-              <w:t>Create-</w:t>
-            </w:r>
             <w:proofErr w:type="spellStart"/>
             <w:r>
-              <w:t>Proposals</w:t>
-            </w:r>
-            <w:proofErr w:type="spellEnd"/>
-            <w:r>
-              <w:t>-</w:t>
-            </w:r>
-            <w:proofErr w:type="spellStart"/>
-            <w:r>
-              <w:t>Recruiter</w:t>
+              <w:t>See-All-Opportunities-Recruiter</w:t>
             </w:r>
             <w:proofErr w:type="spellEnd"/>
           </w:p>
@@ -15620,19 +15975,13 @@
               <w:rPr>
                 <w:lang w:val="en-US"/>
               </w:rPr>
-              <w:t>Recruiters</w:t>
+              <w:t xml:space="preserve">Students </w:t>
             </w:r>
             <w:r>
               <w:rPr>
                 <w:lang w:val="en-US"/>
               </w:rPr>
-              <w:t xml:space="preserve"> </w:t>
-            </w:r>
-            <w:r>
-              <w:rPr>
-                <w:lang w:val="en-US"/>
-              </w:rPr>
-              <w:t>must be able to create a proposal of stage</w:t>
+              <w:t xml:space="preserve">must be able to see all created opportunities. </w:t>
             </w:r>
           </w:p>
         </w:tc>
@@ -15762,6 +16111,42 @@
         </w:tc>
       </w:tr>
     </w:tbl>
+    <w:p>
+      <w:pPr>
+        <w:jc w:val="both"/>
+        <w:rPr>
+          <w:sz w:val="24"/>
+          <w:szCs w:val="24"/>
+        </w:rPr>
+      </w:pPr>
+    </w:p>
+    <w:p>
+      <w:pPr>
+        <w:jc w:val="both"/>
+        <w:rPr>
+          <w:sz w:val="24"/>
+          <w:szCs w:val="24"/>
+        </w:rPr>
+      </w:pPr>
+    </w:p>
+    <w:p>
+      <w:pPr>
+        <w:jc w:val="both"/>
+        <w:rPr>
+          <w:sz w:val="24"/>
+          <w:szCs w:val="24"/>
+        </w:rPr>
+      </w:pPr>
+    </w:p>
+    <w:p>
+      <w:pPr>
+        <w:jc w:val="both"/>
+        <w:rPr>
+          <w:sz w:val="24"/>
+          <w:szCs w:val="24"/>
+        </w:rPr>
+      </w:pPr>
+    </w:p>
     <w:p>
       <w:pPr>
         <w:jc w:val="both"/>
@@ -15810,6 +16195,7 @@
                 <w:b/>
                 <w:bCs/>
               </w:rPr>
+              <w:lastRenderedPageBreak/>
               <w:t>I</w:t>
             </w:r>
             <w:r>
@@ -15839,7 +16225,23 @@
             </w:pPr>
             <w:proofErr w:type="spellStart"/>
             <w:r>
-              <w:t>See-All-Opportunities-Recruiter</w:t>
+              <w:t>See</w:t>
+            </w:r>
+            <w:proofErr w:type="spellEnd"/>
+            <w:r>
+              <w:t>-Update-</w:t>
+            </w:r>
+            <w:proofErr w:type="spellStart"/>
+            <w:r>
+              <w:t>Opportunities</w:t>
+            </w:r>
+            <w:proofErr w:type="spellEnd"/>
+            <w:r>
+              <w:t>-</w:t>
+            </w:r>
+            <w:proofErr w:type="spellStart"/>
+            <w:r>
+              <w:t>Recruiter</w:t>
             </w:r>
             <w:proofErr w:type="spellEnd"/>
           </w:p>
@@ -15965,13 +16367,13 @@
               <w:rPr>
                 <w:lang w:val="en-US"/>
               </w:rPr>
-              <w:t xml:space="preserve">Students </w:t>
+              <w:t>T</w:t>
             </w:r>
             <w:r>
               <w:rPr>
                 <w:lang w:val="en-US"/>
               </w:rPr>
-              <w:t xml:space="preserve">must be able to see all created opportunities. </w:t>
+              <w:t>he recruiter must be able to view the applications associated with the opportunities they have created and change their status</w:t>
             </w:r>
           </w:p>
         </w:tc>
@@ -16178,23 +16580,7 @@
             </w:pPr>
             <w:proofErr w:type="spellStart"/>
             <w:r>
-              <w:t>See</w:t>
-            </w:r>
-            <w:proofErr w:type="spellEnd"/>
-            <w:r>
-              <w:t>-Update-</w:t>
-            </w:r>
-            <w:proofErr w:type="spellStart"/>
-            <w:r>
-              <w:t>Opportunities</w:t>
-            </w:r>
-            <w:proofErr w:type="spellEnd"/>
-            <w:r>
-              <w:t>-</w:t>
-            </w:r>
-            <w:proofErr w:type="spellStart"/>
-            <w:r>
-              <w:t>Recruiter</w:t>
+              <w:t>Closed-Opportunities-Recruiter</w:t>
             </w:r>
             <w:proofErr w:type="spellEnd"/>
           </w:p>
@@ -16326,7 +16712,21 @@
               <w:rPr>
                 <w:lang w:val="en-US"/>
               </w:rPr>
-              <w:t>he recruiter must be able to view the applications associated with the opportunities they have created and change their status</w:t>
+              <w:t xml:space="preserve">he recruiter must be able to </w:t>
+            </w:r>
+            <w:proofErr w:type="gramStart"/>
+            <w:r>
+              <w:rPr>
+                <w:lang w:val="en-US"/>
+              </w:rPr>
+              <w:t>closed</w:t>
+            </w:r>
+            <w:proofErr w:type="gramEnd"/>
+            <w:r>
+              <w:rPr>
+                <w:lang w:val="en-US"/>
+              </w:rPr>
+              <w:t xml:space="preserve"> opportunity.</w:t>
             </w:r>
           </w:p>
         </w:tc>
@@ -16456,33 +16856,6 @@
         </w:tc>
       </w:tr>
     </w:tbl>
-    <w:p>
-      <w:pPr>
-        <w:jc w:val="both"/>
-        <w:rPr>
-          <w:sz w:val="24"/>
-          <w:szCs w:val="24"/>
-        </w:rPr>
-      </w:pPr>
-    </w:p>
-    <w:p>
-      <w:pPr>
-        <w:jc w:val="both"/>
-        <w:rPr>
-          <w:sz w:val="24"/>
-          <w:szCs w:val="24"/>
-        </w:rPr>
-      </w:pPr>
-    </w:p>
-    <w:p>
-      <w:pPr>
-        <w:jc w:val="both"/>
-        <w:rPr>
-          <w:sz w:val="24"/>
-          <w:szCs w:val="24"/>
-        </w:rPr>
-      </w:pPr>
-    </w:p>
     <w:p>
       <w:pPr>
         <w:jc w:val="both"/>
@@ -16558,9 +16931,20 @@
                 <w:lang w:val="en-GB"/>
               </w:rPr>
             </w:pPr>
+            <w:r>
+              <w:t>Delete-</w:t>
+            </w:r>
             <w:proofErr w:type="spellStart"/>
             <w:r>
-              <w:t>Closed-Opportunities-Recruiter</w:t>
+              <w:t>Profile</w:t>
+            </w:r>
+            <w:proofErr w:type="spellEnd"/>
+            <w:r>
+              <w:t>-</w:t>
+            </w:r>
+            <w:proofErr w:type="spellStart"/>
+            <w:r>
+              <w:t>Recruiter</w:t>
             </w:r>
             <w:proofErr w:type="spellEnd"/>
           </w:p>
@@ -16686,27 +17070,7 @@
               <w:rPr>
                 <w:lang w:val="en-US"/>
               </w:rPr>
-              <w:t>T</w:t>
-            </w:r>
-            <w:r>
-              <w:rPr>
-                <w:lang w:val="en-US"/>
-              </w:rPr>
-              <w:t xml:space="preserve">he recruiter must be able to </w:t>
-            </w:r>
-            <w:proofErr w:type="gramStart"/>
-            <w:r>
-              <w:rPr>
-                <w:lang w:val="en-US"/>
-              </w:rPr>
-              <w:t>closed</w:t>
-            </w:r>
-            <w:proofErr w:type="gramEnd"/>
-            <w:r>
-              <w:rPr>
-                <w:lang w:val="en-US"/>
-              </w:rPr>
-              <w:t xml:space="preserve"> opportunity.</w:t>
+              <w:t xml:space="preserve">Recruiters must be able to delete their profile </w:t>
             </w:r>
           </w:p>
         </w:tc>
@@ -16845,359 +17209,6 @@
         </w:rPr>
       </w:pPr>
     </w:p>
-    <w:tbl>
-      <w:tblPr>
-        <w:tblStyle w:val="TableGrid1"/>
-        <w:tblW w:w="8505" w:type="dxa"/>
-        <w:jc w:val="center"/>
-        <w:tblLook w:val="04A0" w:firstRow="1" w:lastRow="0" w:firstColumn="1" w:lastColumn="0" w:noHBand="0" w:noVBand="1"/>
-      </w:tblPr>
-      <w:tblGrid>
-        <w:gridCol w:w="2330"/>
-        <w:gridCol w:w="6175"/>
-      </w:tblGrid>
-      <w:tr>
-        <w:trPr>
-          <w:jc w:val="center"/>
-        </w:trPr>
-        <w:tc>
-          <w:tcPr>
-            <w:tcW w:w="2330" w:type="dxa"/>
-            <w:tcMar>
-              <w:top w:w="28" w:type="dxa"/>
-              <w:left w:w="57" w:type="dxa"/>
-              <w:bottom w:w="28" w:type="dxa"/>
-              <w:right w:w="57" w:type="dxa"/>
-            </w:tcMar>
-            <w:vAlign w:val="center"/>
-          </w:tcPr>
-          <w:p>
-            <w:pPr>
-              <w:jc w:val="center"/>
-              <w:rPr>
-                <w:b/>
-                <w:bCs/>
-              </w:rPr>
-            </w:pPr>
-            <w:r>
-              <w:rPr>
-                <w:b/>
-                <w:bCs/>
-              </w:rPr>
-              <w:t>I</w:t>
-            </w:r>
-            <w:r>
-              <w:rPr>
-                <w:b/>
-                <w:bCs/>
-              </w:rPr>
-              <w:t>D</w:t>
-            </w:r>
-          </w:p>
-        </w:tc>
-        <w:tc>
-          <w:tcPr>
-            <w:tcW w:w="6175" w:type="dxa"/>
-            <w:tcMar>
-              <w:top w:w="28" w:type="dxa"/>
-              <w:left w:w="57" w:type="dxa"/>
-              <w:bottom w:w="28" w:type="dxa"/>
-              <w:right w:w="57" w:type="dxa"/>
-            </w:tcMar>
-          </w:tcPr>
-          <w:p>
-            <w:pPr>
-              <w:rPr>
-                <w:lang w:val="en-GB"/>
-              </w:rPr>
-            </w:pPr>
-            <w:r>
-              <w:t>Delete-</w:t>
-            </w:r>
-            <w:proofErr w:type="spellStart"/>
-            <w:r>
-              <w:t>Profile</w:t>
-            </w:r>
-            <w:proofErr w:type="spellEnd"/>
-            <w:r>
-              <w:t>-</w:t>
-            </w:r>
-            <w:proofErr w:type="spellStart"/>
-            <w:r>
-              <w:t>Recruiter</w:t>
-            </w:r>
-            <w:proofErr w:type="spellEnd"/>
-          </w:p>
-        </w:tc>
-      </w:tr>
-      <w:tr>
-        <w:trPr>
-          <w:jc w:val="center"/>
-        </w:trPr>
-        <w:tc>
-          <w:tcPr>
-            <w:tcW w:w="2330" w:type="dxa"/>
-            <w:tcMar>
-              <w:top w:w="28" w:type="dxa"/>
-              <w:left w:w="57" w:type="dxa"/>
-              <w:bottom w:w="28" w:type="dxa"/>
-              <w:right w:w="57" w:type="dxa"/>
-            </w:tcMar>
-            <w:vAlign w:val="center"/>
-          </w:tcPr>
-          <w:p>
-            <w:pPr>
-              <w:jc w:val="center"/>
-              <w:rPr>
-                <w:b/>
-                <w:bCs/>
-              </w:rPr>
-            </w:pPr>
-            <w:proofErr w:type="spellStart"/>
-            <w:r>
-              <w:rPr>
-                <w:b/>
-                <w:bCs/>
-              </w:rPr>
-              <w:t>Type</w:t>
-            </w:r>
-            <w:proofErr w:type="spellEnd"/>
-          </w:p>
-        </w:tc>
-        <w:tc>
-          <w:tcPr>
-            <w:tcW w:w="6175" w:type="dxa"/>
-            <w:tcMar>
-              <w:top w:w="28" w:type="dxa"/>
-              <w:left w:w="57" w:type="dxa"/>
-              <w:bottom w:w="28" w:type="dxa"/>
-              <w:right w:w="57" w:type="dxa"/>
-            </w:tcMar>
-          </w:tcPr>
-          <w:p>
-            <w:pPr>
-              <w:rPr>
-                <w:lang w:val="en-GB"/>
-              </w:rPr>
-            </w:pPr>
-            <w:proofErr w:type="spellStart"/>
-            <w:r>
-              <w:t>Functional</w:t>
-            </w:r>
-            <w:proofErr w:type="spellEnd"/>
-            <w:r>
-              <w:t xml:space="preserve"> </w:t>
-            </w:r>
-            <w:proofErr w:type="spellStart"/>
-            <w:r>
-              <w:t>Requirements</w:t>
-            </w:r>
-            <w:proofErr w:type="spellEnd"/>
-          </w:p>
-        </w:tc>
-      </w:tr>
-      <w:tr>
-        <w:trPr>
-          <w:jc w:val="center"/>
-        </w:trPr>
-        <w:tc>
-          <w:tcPr>
-            <w:tcW w:w="2330" w:type="dxa"/>
-            <w:tcMar>
-              <w:top w:w="28" w:type="dxa"/>
-              <w:left w:w="57" w:type="dxa"/>
-              <w:bottom w:w="28" w:type="dxa"/>
-              <w:right w:w="57" w:type="dxa"/>
-            </w:tcMar>
-            <w:vAlign w:val="center"/>
-          </w:tcPr>
-          <w:p>
-            <w:pPr>
-              <w:jc w:val="center"/>
-              <w:rPr>
-                <w:b/>
-                <w:bCs/>
-              </w:rPr>
-            </w:pPr>
-            <w:proofErr w:type="spellStart"/>
-            <w:r>
-              <w:rPr>
-                <w:b/>
-                <w:bCs/>
-              </w:rPr>
-              <w:t>Description</w:t>
-            </w:r>
-            <w:proofErr w:type="spellEnd"/>
-          </w:p>
-        </w:tc>
-        <w:tc>
-          <w:tcPr>
-            <w:tcW w:w="6175" w:type="dxa"/>
-            <w:tcMar>
-              <w:top w:w="28" w:type="dxa"/>
-              <w:left w:w="57" w:type="dxa"/>
-              <w:bottom w:w="28" w:type="dxa"/>
-              <w:right w:w="57" w:type="dxa"/>
-            </w:tcMar>
-          </w:tcPr>
-          <w:p>
-            <w:pPr>
-              <w:rPr>
-                <w:lang w:val="en-US"/>
-              </w:rPr>
-            </w:pPr>
-            <w:r>
-              <w:rPr>
-                <w:lang w:val="en-US"/>
-              </w:rPr>
-              <w:t xml:space="preserve">Recruiters must be able to delete their profile </w:t>
-            </w:r>
-          </w:p>
-        </w:tc>
-      </w:tr>
-      <w:tr>
-        <w:trPr>
-          <w:jc w:val="center"/>
-        </w:trPr>
-        <w:tc>
-          <w:tcPr>
-            <w:tcW w:w="2330" w:type="dxa"/>
-            <w:tcMar>
-              <w:top w:w="28" w:type="dxa"/>
-              <w:left w:w="57" w:type="dxa"/>
-              <w:bottom w:w="28" w:type="dxa"/>
-              <w:right w:w="57" w:type="dxa"/>
-            </w:tcMar>
-            <w:vAlign w:val="center"/>
-          </w:tcPr>
-          <w:p>
-            <w:pPr>
-              <w:jc w:val="center"/>
-              <w:rPr>
-                <w:b/>
-                <w:bCs/>
-              </w:rPr>
-            </w:pPr>
-            <w:proofErr w:type="spellStart"/>
-            <w:r>
-              <w:rPr>
-                <w:b/>
-                <w:bCs/>
-              </w:rPr>
-              <w:t>Priority</w:t>
-            </w:r>
-            <w:proofErr w:type="spellEnd"/>
-          </w:p>
-        </w:tc>
-        <w:tc>
-          <w:tcPr>
-            <w:tcW w:w="6175" w:type="dxa"/>
-            <w:tcMar>
-              <w:top w:w="28" w:type="dxa"/>
-              <w:left w:w="57" w:type="dxa"/>
-              <w:bottom w:w="28" w:type="dxa"/>
-              <w:right w:w="57" w:type="dxa"/>
-            </w:tcMar>
-          </w:tcPr>
-          <w:p>
-            <w:pPr>
-              <w:rPr>
-                <w:lang w:val="en-GB"/>
-              </w:rPr>
-            </w:pPr>
-            <w:r>
-              <w:t>High</w:t>
-            </w:r>
-          </w:p>
-        </w:tc>
-      </w:tr>
-      <w:tr>
-        <w:trPr>
-          <w:trHeight w:val="30"/>
-          <w:jc w:val="center"/>
-        </w:trPr>
-        <w:tc>
-          <w:tcPr>
-            <w:tcW w:w="2330" w:type="dxa"/>
-            <w:tcMar>
-              <w:top w:w="28" w:type="dxa"/>
-              <w:left w:w="57" w:type="dxa"/>
-              <w:bottom w:w="28" w:type="dxa"/>
-              <w:right w:w="57" w:type="dxa"/>
-            </w:tcMar>
-            <w:vAlign w:val="center"/>
-          </w:tcPr>
-          <w:p>
-            <w:pPr>
-              <w:jc w:val="center"/>
-              <w:rPr>
-                <w:b/>
-                <w:bCs/>
-              </w:rPr>
-            </w:pPr>
-            <w:r>
-              <w:rPr>
-                <w:b/>
-                <w:bCs/>
-              </w:rPr>
-              <w:t xml:space="preserve">To </w:t>
-            </w:r>
-            <w:proofErr w:type="spellStart"/>
-            <w:r>
-              <w:rPr>
-                <w:b/>
-                <w:bCs/>
-              </w:rPr>
-              <w:t>Verify</w:t>
-            </w:r>
-            <w:proofErr w:type="spellEnd"/>
-          </w:p>
-        </w:tc>
-        <w:tc>
-          <w:tcPr>
-            <w:tcW w:w="6175" w:type="dxa"/>
-            <w:tcMar>
-              <w:top w:w="28" w:type="dxa"/>
-              <w:left w:w="57" w:type="dxa"/>
-              <w:bottom w:w="28" w:type="dxa"/>
-              <w:right w:w="57" w:type="dxa"/>
-            </w:tcMar>
-            <w:vAlign w:val="center"/>
-          </w:tcPr>
-          <w:p>
-            <w:pPr>
-              <w:rPr>
-                <w:lang w:val="en-GB"/>
-              </w:rPr>
-            </w:pPr>
-            <w:r>
-              <w:rPr>
-                <w:lang w:val="en-GB"/>
-              </w:rPr>
-              <w:t>Yes</w:t>
-            </w:r>
-          </w:p>
-        </w:tc>
-      </w:tr>
-    </w:tbl>
-    <w:p>
-      <w:pPr>
-        <w:jc w:val="both"/>
-        <w:rPr>
-          <w:sz w:val="24"/>
-          <w:szCs w:val="24"/>
-        </w:rPr>
-      </w:pPr>
-    </w:p>
-    <w:p>
-      <w:pPr>
-        <w:jc w:val="both"/>
-        <w:rPr>
-          <w:sz w:val="24"/>
-          <w:szCs w:val="24"/>
-        </w:rPr>
-      </w:pPr>
-    </w:p>
     <w:p>
       <w:pPr>
         <w:jc w:val="both"/>
@@ -17804,6 +17815,7 @@
           <w:sz w:val="24"/>
           <w:szCs w:val="24"/>
         </w:rPr>
+        <w:lastRenderedPageBreak/>
         <w:t>Che fatto domande per fare vedere all’università l’interesse degli studenti in un nuovo portale</w:t>
       </w:r>
     </w:p>

</xml_diff>